<commit_message>
TIL:iOS(CS193p 1차 과제(~ing), Swift API Design Guideline 정리(~ing), 스터디 값타입 Initializer 정리 )
</commit_message>
<xml_diff>
--- a/12/iOS/docs/Swift API Design Guidelines.docx
+++ b/12/iOS/docs/Swift API Design Guidelines.docx
@@ -135,7 +135,19 @@
         <w:rPr>
           <w:rFonts w:hint="eastAsia"/>
         </w:rPr>
-        <w:t xml:space="preserve">훌륭하게 </w:t>
+        <w:t>훌</w:t>
+      </w:r>
+      <w:r>
+        <w:rPr>
+          <w:rFonts w:hint="eastAsia"/>
+        </w:rPr>
+        <w:t>륭한</w:t>
+      </w:r>
+      <w:r>
+        <w:rPr>
+          <w:rFonts w:hint="eastAsia"/>
+        </w:rPr>
+        <w:t xml:space="preserve"> </w:t>
       </w:r>
       <w:r>
         <w:rPr>
@@ -179,6 +191,7 @@
         </w:rPr>
         <w:t>르지 않다</w:t>
       </w:r>
+      <w:proofErr w:type="spellStart"/>
       <w:r>
         <w:rPr>
           <w:rFonts w:hint="eastAsia"/>
@@ -195,6 +208,7 @@
         </w:numPr>
         <w:ind w:leftChars="0"/>
       </w:pPr>
+      <w:proofErr w:type="spellEnd"/>
       <w:r>
         <w:rPr>
           <w:rFonts w:hint="eastAsia"/>
@@ -265,12 +279,14 @@
         </w:rPr>
         <w:t>’</w:t>
       </w:r>
+      <w:proofErr w:type="spellStart"/>
       <w:r>
         <w:rPr>
           <w:rFonts w:hint="eastAsia"/>
         </w:rPr>
         <w:t>를</w:t>
       </w:r>
+      <w:proofErr w:type="spellEnd"/>
       <w:r>
         <w:rPr>
           <w:b/>
@@ -404,7 +420,21 @@
         <w:rPr>
           <w:rFonts w:hint="eastAsia"/>
         </w:rPr>
-        <w:t>예를 들어 콜렉션 안에서 특정 인자를 삭제하는 함수를 선언한다면</w:t>
+        <w:t xml:space="preserve">예를 들어 </w:t>
+      </w:r>
+      <w:proofErr w:type="spellStart"/>
+      <w:r>
+        <w:rPr>
+          <w:rFonts w:hint="eastAsia"/>
+        </w:rPr>
+        <w:t>콜렉션</w:t>
+      </w:r>
+      <w:proofErr w:type="spellEnd"/>
+      <w:r>
+        <w:rPr>
+          <w:rFonts w:hint="eastAsia"/>
+        </w:rPr>
+        <w:t xml:space="preserve"> 안에서 특정 인자를 삭제하는 함수를 선언한다면</w:t>
       </w:r>
     </w:p>
     <w:p>
@@ -424,7 +454,23 @@
       </w:pPr>
       <w:r>
         <w:tab/>
-        <w:t>public mutating func remove(at position: Index) -&gt; Element</w:t>
+        <w:t xml:space="preserve">public mutating </w:t>
+      </w:r>
+      <w:proofErr w:type="spellStart"/>
+      <w:r>
+        <w:t>func</w:t>
+      </w:r>
+      <w:proofErr w:type="spellEnd"/>
+      <w:r>
+        <w:t xml:space="preserve"> </w:t>
+      </w:r>
+      <w:proofErr w:type="gramStart"/>
+      <w:r>
+        <w:t>remove(</w:t>
+      </w:r>
+      <w:proofErr w:type="gramEnd"/>
+      <w:r>
+        <w:t>at position: Index) -&gt; Element</w:t>
       </w:r>
     </w:p>
     <w:p>
@@ -439,6 +485,7 @@
       <w:pPr>
         <w:ind w:left="440"/>
       </w:pPr>
+      <w:proofErr w:type="spellStart"/>
       <w:r>
         <w:rPr>
           <w:rFonts w:hint="eastAsia"/>
@@ -446,7 +493,11 @@
         <w:t>e</w:t>
       </w:r>
       <w:r>
-        <w:t>mployees.remove(at: x)</w:t>
+        <w:t>mployees.remove</w:t>
+      </w:r>
+      <w:proofErr w:type="spellEnd"/>
+      <w:r>
+        <w:t>(at: x)</w:t>
       </w:r>
       <w:r>
         <w:rPr>
@@ -468,6 +519,7 @@
       <w:pPr>
         <w:ind w:left="440"/>
       </w:pPr>
+      <w:proofErr w:type="spellStart"/>
       <w:r>
         <w:rPr>
           <w:rFonts w:hint="eastAsia"/>
@@ -475,7 +527,11 @@
         <w:t>e</w:t>
       </w:r>
       <w:r>
-        <w:t>mployees.remove(x) //</w:t>
+        <w:t>mployees.remove</w:t>
+      </w:r>
+      <w:proofErr w:type="spellEnd"/>
+      <w:r>
+        <w:t>(x) //</w:t>
       </w:r>
       <w:r>
         <w:rPr>
@@ -642,11 +698,39 @@
         <w:rPr>
           <w:rFonts w:hint="eastAsia"/>
         </w:rPr>
-        <w:t>자바에서는 그런 긴 메소드 이름이 일반적이지만 스위프트에는 아규먼트 레이블과 파라미터가 존재한다.</w:t>
-      </w:r>
-      <w:r>
+        <w:t xml:space="preserve">자바에서는 그런 긴 메소드 이름이 일반적이지만 </w:t>
+      </w:r>
+      <w:proofErr w:type="spellStart"/>
+      <w:r>
+        <w:rPr>
+          <w:rFonts w:hint="eastAsia"/>
+        </w:rPr>
+        <w:t>스위프트에는</w:t>
+      </w:r>
+      <w:proofErr w:type="spellEnd"/>
+      <w:r>
+        <w:rPr>
+          <w:rFonts w:hint="eastAsia"/>
+        </w:rPr>
         <w:t xml:space="preserve"> </w:t>
       </w:r>
+      <w:proofErr w:type="spellStart"/>
+      <w:r>
+        <w:rPr>
+          <w:rFonts w:hint="eastAsia"/>
+        </w:rPr>
+        <w:t>아규먼트</w:t>
+      </w:r>
+      <w:proofErr w:type="spellEnd"/>
+      <w:r>
+        <w:rPr>
+          <w:rFonts w:hint="eastAsia"/>
+        </w:rPr>
+        <w:t xml:space="preserve"> 레이블과 파라미터가 존재한다.</w:t>
+      </w:r>
+      <w:r>
+        <w:t xml:space="preserve"> </w:t>
+      </w:r>
       <w:r>
         <w:rPr>
           <w:rFonts w:hint="eastAsia"/>
@@ -693,7 +777,799 @@
         <w:rPr>
           <w:rFonts w:hint="eastAsia"/>
         </w:rPr>
-        <w:t>메소드에서는 타입에 관한 설명을 하지 않는 게 좋다.</w:t>
+        <w:t>메소드에서는 타입에 관한 설명을 하지 않</w:t>
+      </w:r>
+      <w:r>
+        <w:rPr>
+          <w:rFonts w:hint="eastAsia"/>
+        </w:rPr>
+        <w:t>아도</w:t>
+      </w:r>
+      <w:r>
+        <w:rPr>
+          <w:rFonts w:hint="eastAsia"/>
+        </w:rPr>
+        <w:t xml:space="preserve"> 좋다.</w:t>
+      </w:r>
+    </w:p>
+    <w:p>
+      <w:pPr>
+        <w:pStyle w:val="a3"/>
+        <w:numPr>
+          <w:ilvl w:val="0"/>
+          <w:numId w:val="1"/>
+        </w:numPr>
+        <w:ind w:leftChars="0"/>
+      </w:pPr>
+      <w:r>
+        <w:rPr>
+          <w:rFonts w:hint="eastAsia"/>
+        </w:rPr>
+        <w:t>변수,</w:t>
+      </w:r>
+      <w:r>
+        <w:t xml:space="preserve"> </w:t>
+      </w:r>
+      <w:r>
+        <w:rPr>
+          <w:rFonts w:hint="eastAsia"/>
+        </w:rPr>
+        <w:t>파라미터,</w:t>
+      </w:r>
+      <w:r>
+        <w:t xml:space="preserve"> </w:t>
+      </w:r>
+      <w:proofErr w:type="spellStart"/>
+      <w:r>
+        <w:t>associatedtype</w:t>
+      </w:r>
+      <w:proofErr w:type="spellEnd"/>
+      <w:r>
+        <w:rPr>
+          <w:rFonts w:hint="eastAsia"/>
+        </w:rPr>
+        <w:t xml:space="preserve"> 등을 타입이 아닌 </w:t>
+      </w:r>
+      <w:r>
+        <w:rPr>
+          <w:rFonts w:hint="eastAsia"/>
+          <w:b/>
+          <w:bCs/>
+        </w:rPr>
+        <w:t>역할</w:t>
+      </w:r>
+      <w:r>
+        <w:rPr>
+          <w:rFonts w:hint="eastAsia"/>
+        </w:rPr>
+        <w:t>에 맞춰 이름 붙여라</w:t>
+      </w:r>
+      <w:r>
+        <w:t>.</w:t>
+      </w:r>
+    </w:p>
+    <w:p>
+      <w:pPr>
+        <w:ind w:left="440"/>
+      </w:pPr>
+      <w:r>
+        <w:rPr>
+          <w:rFonts w:hint="eastAsia"/>
+        </w:rPr>
+        <w:t>타입은 이름 뒤에 타입으로 표현되기 때문에 이름에 타입을 표현하면 중복</w:t>
+      </w:r>
+      <w:r>
+        <w:rPr>
+          <w:rFonts w:hint="eastAsia"/>
+        </w:rPr>
+        <w:t>되는 경우가 많다.</w:t>
+      </w:r>
+      <w:r>
+        <w:t xml:space="preserve"> </w:t>
+      </w:r>
+      <w:r>
+        <w:rPr>
+          <w:rFonts w:hint="eastAsia"/>
+        </w:rPr>
+        <w:t xml:space="preserve">타입 자체가 역할과 강하게 연결된 경우에는 어쩔 수 없지만 가능하면 타입보다는 </w:t>
+      </w:r>
+      <w:r>
+        <w:rPr>
+          <w:rFonts w:hint="eastAsia"/>
+          <w:b/>
+          <w:bCs/>
+        </w:rPr>
+        <w:t>역할</w:t>
+      </w:r>
+      <w:r>
+        <w:rPr>
+          <w:rFonts w:hint="eastAsia"/>
+        </w:rPr>
+        <w:t>을 강조해라.</w:t>
+      </w:r>
+    </w:p>
+    <w:p>
+      <w:pPr>
+        <w:pStyle w:val="a3"/>
+        <w:numPr>
+          <w:ilvl w:val="0"/>
+          <w:numId w:val="1"/>
+        </w:numPr>
+        <w:ind w:leftChars="0"/>
+      </w:pPr>
+      <w:r>
+        <w:rPr>
+          <w:rFonts w:hint="eastAsia"/>
+        </w:rPr>
+        <w:lastRenderedPageBreak/>
+        <w:t>타입이 광범위한 경우에는 어쩔 수 없지만 메소드 차원에서 타입의 역할을 이를 강조해라</w:t>
+      </w:r>
+    </w:p>
+    <w:p>
+      <w:pPr>
+        <w:ind w:left="440"/>
+      </w:pPr>
+      <w:r>
+        <w:rPr>
+          <w:rFonts w:hint="eastAsia"/>
+        </w:rPr>
+        <w:t xml:space="preserve">타입이 원시 타입이나 </w:t>
+      </w:r>
+      <w:proofErr w:type="spellStart"/>
+      <w:r>
+        <w:t>NSObject</w:t>
+      </w:r>
+      <w:proofErr w:type="spellEnd"/>
+      <w:r>
+        <w:t xml:space="preserve">, Any, </w:t>
+      </w:r>
+      <w:proofErr w:type="spellStart"/>
+      <w:r>
+        <w:t>AnyObject</w:t>
+      </w:r>
+      <w:proofErr w:type="spellEnd"/>
+      <w:r>
+        <w:rPr>
+          <w:rFonts w:hint="eastAsia"/>
+        </w:rPr>
+        <w:t xml:space="preserve"> 등인 경우에는 타입이 전하는 정보만으로 메소드가 </w:t>
+      </w:r>
+      <w:r>
+        <w:rPr>
+          <w:rFonts w:hint="eastAsia"/>
+          <w:b/>
+          <w:bCs/>
+        </w:rPr>
+        <w:t>무엇</w:t>
+      </w:r>
+      <w:r>
+        <w:rPr>
+          <w:rFonts w:hint="eastAsia"/>
+        </w:rPr>
+        <w:t xml:space="preserve">을 다루는지 </w:t>
+      </w:r>
+      <w:r>
+        <w:rPr>
+          <w:rFonts w:hint="eastAsia"/>
+        </w:rPr>
+        <w:t>알기 힘들 수 있다.</w:t>
+      </w:r>
+      <w:r>
+        <w:t xml:space="preserve"> </w:t>
+      </w:r>
+      <w:r>
+        <w:rPr>
+          <w:rFonts w:hint="eastAsia"/>
+        </w:rPr>
+        <w:t xml:space="preserve">그럴 때는 </w:t>
+      </w:r>
+      <w:r>
+        <w:rPr>
+          <w:rFonts w:hint="eastAsia"/>
+        </w:rPr>
+        <w:t xml:space="preserve">단순히 </w:t>
+      </w:r>
+      <w:r>
+        <w:rPr>
+          <w:rFonts w:hint="eastAsia"/>
+        </w:rPr>
+        <w:t>짧</w:t>
+      </w:r>
+      <w:r>
+        <w:rPr>
+          <w:rFonts w:hint="eastAsia"/>
+        </w:rPr>
+        <w:t>은</w:t>
+      </w:r>
+      <w:r>
+        <w:rPr>
+          <w:rFonts w:hint="eastAsia"/>
+        </w:rPr>
+        <w:t xml:space="preserve"> 메소드</w:t>
+      </w:r>
+      <w:r>
+        <w:rPr>
+          <w:rFonts w:hint="eastAsia"/>
+        </w:rPr>
+        <w:t xml:space="preserve"> </w:t>
+      </w:r>
+      <w:r>
+        <w:rPr>
+          <w:rFonts w:hint="eastAsia"/>
+        </w:rPr>
+        <w:t>명보다 메소드가 다루는 대상을 포함한 명쾌한 메소드 명을 사용해라.</w:t>
+      </w:r>
+    </w:p>
+    <w:p>
+      <w:pPr>
+        <w:ind w:left="440"/>
+      </w:pPr>
+    </w:p>
+    <w:p>
+      <w:pPr>
+        <w:rPr>
+          <w:b/>
+          <w:bCs/>
+        </w:rPr>
+      </w:pPr>
+      <w:r>
+        <w:rPr>
+          <w:rFonts w:hint="eastAsia"/>
+          <w:b/>
+          <w:bCs/>
+        </w:rPr>
+        <w:t>원활한 가독성을 위해 노력하기</w:t>
+      </w:r>
+    </w:p>
+    <w:p>
+      <w:pPr>
+        <w:pStyle w:val="a3"/>
+        <w:numPr>
+          <w:ilvl w:val="0"/>
+          <w:numId w:val="1"/>
+        </w:numPr>
+        <w:ind w:leftChars="0"/>
+        <w:rPr>
+          <w:rFonts w:hint="eastAsia"/>
+        </w:rPr>
+      </w:pPr>
+      <w:r>
+        <w:rPr>
+          <w:rFonts w:hint="eastAsia"/>
+        </w:rPr>
+        <w:t>함수명과 레이블을 정할 때 가능한한 영어 문법적으로 옳은 방향을 지향해라.</w:t>
+      </w:r>
+    </w:p>
+    <w:p>
+      <w:pPr>
+        <w:tabs>
+          <w:tab w:val="left" w:pos="916"/>
+          <w:tab w:val="left" w:pos="1832"/>
+          <w:tab w:val="left" w:pos="2748"/>
+          <w:tab w:val="left" w:pos="3664"/>
+          <w:tab w:val="left" w:pos="4580"/>
+          <w:tab w:val="left" w:pos="5496"/>
+          <w:tab w:val="left" w:pos="6412"/>
+          <w:tab w:val="left" w:pos="7328"/>
+          <w:tab w:val="left" w:pos="8244"/>
+          <w:tab w:val="left" w:pos="9160"/>
+          <w:tab w:val="left" w:pos="10076"/>
+          <w:tab w:val="left" w:pos="10992"/>
+          <w:tab w:val="left" w:pos="11908"/>
+          <w:tab w:val="left" w:pos="12824"/>
+          <w:tab w:val="left" w:pos="13740"/>
+          <w:tab w:val="left" w:pos="14656"/>
+        </w:tabs>
+        <w:spacing w:before="120" w:after="360" w:line="384" w:lineRule="atLeast"/>
+        <w:ind w:left="150"/>
+        <w:jc w:val="left"/>
+        <w:rPr>
+          <w:rFonts w:eastAsiaTheme="minorHAnsi" w:cs="Menlo"/>
+          <w:color w:val="000000"/>
+          <w:kern w:val="0"/>
+          <w:szCs w:val="20"/>
+          <w14:ligatures w14:val="none"/>
+        </w:rPr>
+      </w:pPr>
+      <w:proofErr w:type="spellStart"/>
+      <w:r>
+        <w:rPr>
+          <w:rFonts w:eastAsiaTheme="minorHAnsi" w:cs="Menlo"/>
+          <w:color w:val="000000"/>
+          <w:kern w:val="0"/>
+          <w:szCs w:val="20"/>
+          <w14:ligatures w14:val="none"/>
+        </w:rPr>
+        <w:t>x.</w:t>
+      </w:r>
+      <w:proofErr w:type="gramStart"/>
+      <w:r>
+        <w:rPr>
+          <w:rFonts w:eastAsiaTheme="minorHAnsi" w:cs="Menlo"/>
+          <w:color w:val="000000"/>
+          <w:kern w:val="0"/>
+          <w:szCs w:val="20"/>
+          <w14:ligatures w14:val="none"/>
+        </w:rPr>
+        <w:t>insert</w:t>
+      </w:r>
+      <w:proofErr w:type="spellEnd"/>
+      <w:r>
+        <w:rPr>
+          <w:rFonts w:eastAsiaTheme="minorHAnsi" w:cs="Menlo"/>
+          <w:color w:val="000000"/>
+          <w:kern w:val="0"/>
+          <w:szCs w:val="20"/>
+          <w14:ligatures w14:val="none"/>
+        </w:rPr>
+        <w:t>(</w:t>
+      </w:r>
+      <w:proofErr w:type="gramEnd"/>
+      <w:r>
+        <w:rPr>
+          <w:rFonts w:eastAsiaTheme="minorHAnsi" w:cs="Menlo"/>
+          <w:color w:val="000000"/>
+          <w:kern w:val="0"/>
+          <w:szCs w:val="20"/>
+          <w14:ligatures w14:val="none"/>
+        </w:rPr>
+        <w:t>y, at: z)          “x, insert y at z”</w:t>
+      </w:r>
+    </w:p>
+    <w:p>
+      <w:pPr>
+        <w:tabs>
+          <w:tab w:val="left" w:pos="916"/>
+          <w:tab w:val="left" w:pos="1832"/>
+          <w:tab w:val="left" w:pos="2748"/>
+          <w:tab w:val="left" w:pos="3664"/>
+          <w:tab w:val="left" w:pos="4580"/>
+          <w:tab w:val="left" w:pos="5496"/>
+          <w:tab w:val="left" w:pos="6412"/>
+          <w:tab w:val="left" w:pos="7328"/>
+          <w:tab w:val="left" w:pos="8244"/>
+          <w:tab w:val="left" w:pos="9160"/>
+          <w:tab w:val="left" w:pos="10076"/>
+          <w:tab w:val="left" w:pos="10992"/>
+          <w:tab w:val="left" w:pos="11908"/>
+          <w:tab w:val="left" w:pos="12824"/>
+          <w:tab w:val="left" w:pos="13740"/>
+          <w:tab w:val="left" w:pos="14656"/>
+        </w:tabs>
+        <w:spacing w:before="120" w:after="360" w:line="384" w:lineRule="atLeast"/>
+        <w:ind w:left="150"/>
+        <w:jc w:val="left"/>
+        <w:rPr>
+          <w:rFonts w:eastAsiaTheme="minorHAnsi" w:cs="Menlo"/>
+          <w:color w:val="000000"/>
+          <w:kern w:val="0"/>
+          <w:szCs w:val="20"/>
+          <w14:ligatures w14:val="none"/>
+        </w:rPr>
+      </w:pPr>
+      <w:proofErr w:type="spellStart"/>
+      <w:r>
+        <w:rPr>
+          <w:rFonts w:eastAsiaTheme="minorHAnsi" w:cs="Menlo"/>
+          <w:color w:val="000000"/>
+          <w:kern w:val="0"/>
+          <w:szCs w:val="20"/>
+          <w14:ligatures w14:val="none"/>
+        </w:rPr>
+        <w:t>x.</w:t>
+      </w:r>
+      <w:proofErr w:type="gramStart"/>
+      <w:r>
+        <w:rPr>
+          <w:rFonts w:eastAsiaTheme="minorHAnsi" w:cs="Menlo"/>
+          <w:color w:val="000000"/>
+          <w:kern w:val="0"/>
+          <w:szCs w:val="20"/>
+          <w14:ligatures w14:val="none"/>
+        </w:rPr>
+        <w:t>subViews</w:t>
+      </w:r>
+      <w:proofErr w:type="spellEnd"/>
+      <w:r>
+        <w:rPr>
+          <w:rFonts w:eastAsiaTheme="minorHAnsi" w:cs="Menlo"/>
+          <w:color w:val="000000"/>
+          <w:kern w:val="0"/>
+          <w:szCs w:val="20"/>
+          <w14:ligatures w14:val="none"/>
+        </w:rPr>
+        <w:t>(</w:t>
+      </w:r>
+      <w:proofErr w:type="spellStart"/>
+      <w:proofErr w:type="gramEnd"/>
+      <w:r>
+        <w:rPr>
+          <w:rFonts w:eastAsiaTheme="minorHAnsi" w:cs="Menlo"/>
+          <w:color w:val="000000"/>
+          <w:kern w:val="0"/>
+          <w:szCs w:val="20"/>
+          <w14:ligatures w14:val="none"/>
+        </w:rPr>
+        <w:t>havingColor</w:t>
+      </w:r>
+      <w:proofErr w:type="spellEnd"/>
+      <w:r>
+        <w:rPr>
+          <w:rFonts w:eastAsiaTheme="minorHAnsi" w:cs="Menlo"/>
+          <w:color w:val="000000"/>
+          <w:kern w:val="0"/>
+          <w:szCs w:val="20"/>
+          <w14:ligatures w14:val="none"/>
+        </w:rPr>
+        <w:t xml:space="preserve">: y)  “x's </w:t>
+      </w:r>
+      <w:proofErr w:type="spellStart"/>
+      <w:r>
+        <w:rPr>
+          <w:rFonts w:eastAsiaTheme="minorHAnsi" w:cs="Menlo"/>
+          <w:color w:val="000000"/>
+          <w:kern w:val="0"/>
+          <w:szCs w:val="20"/>
+          <w14:ligatures w14:val="none"/>
+        </w:rPr>
+        <w:t>subviews</w:t>
+      </w:r>
+      <w:proofErr w:type="spellEnd"/>
+      <w:r>
+        <w:rPr>
+          <w:rFonts w:eastAsiaTheme="minorHAnsi" w:cs="Menlo"/>
+          <w:color w:val="000000"/>
+          <w:kern w:val="0"/>
+          <w:szCs w:val="20"/>
+          <w14:ligatures w14:val="none"/>
+        </w:rPr>
+        <w:t xml:space="preserve"> having color y”</w:t>
+      </w:r>
+    </w:p>
+    <w:p>
+      <w:pPr>
+        <w:tabs>
+          <w:tab w:val="left" w:pos="916"/>
+          <w:tab w:val="left" w:pos="1832"/>
+          <w:tab w:val="left" w:pos="2748"/>
+          <w:tab w:val="left" w:pos="3664"/>
+          <w:tab w:val="left" w:pos="4580"/>
+          <w:tab w:val="left" w:pos="5496"/>
+          <w:tab w:val="left" w:pos="6412"/>
+          <w:tab w:val="left" w:pos="7328"/>
+          <w:tab w:val="left" w:pos="8244"/>
+          <w:tab w:val="left" w:pos="9160"/>
+          <w:tab w:val="left" w:pos="10076"/>
+          <w:tab w:val="left" w:pos="10992"/>
+          <w:tab w:val="left" w:pos="11908"/>
+          <w:tab w:val="left" w:pos="12824"/>
+          <w:tab w:val="left" w:pos="13740"/>
+          <w:tab w:val="left" w:pos="14656"/>
+        </w:tabs>
+        <w:spacing w:before="120" w:after="360" w:line="384" w:lineRule="atLeast"/>
+        <w:ind w:left="150"/>
+        <w:jc w:val="left"/>
+        <w:rPr>
+          <w:rFonts w:eastAsiaTheme="minorHAnsi" w:cs="Menlo"/>
+          <w:color w:val="000000"/>
+          <w:kern w:val="0"/>
+          <w:szCs w:val="20"/>
+          <w14:ligatures w14:val="none"/>
+        </w:rPr>
+      </w:pPr>
+      <w:proofErr w:type="spellStart"/>
+      <w:r>
+        <w:rPr>
+          <w:rFonts w:eastAsiaTheme="minorHAnsi" w:cs="Menlo"/>
+          <w:color w:val="000000"/>
+          <w:kern w:val="0"/>
+          <w:szCs w:val="20"/>
+          <w14:ligatures w14:val="none"/>
+        </w:rPr>
+        <w:t>x.</w:t>
+      </w:r>
+      <w:proofErr w:type="gramStart"/>
+      <w:r>
+        <w:rPr>
+          <w:rFonts w:eastAsiaTheme="minorHAnsi" w:cs="Menlo"/>
+          <w:color w:val="000000"/>
+          <w:kern w:val="0"/>
+          <w:szCs w:val="20"/>
+          <w14:ligatures w14:val="none"/>
+        </w:rPr>
+        <w:t>capitalizingNouns</w:t>
+      </w:r>
+      <w:proofErr w:type="spellEnd"/>
+      <w:r>
+        <w:rPr>
+          <w:rFonts w:eastAsiaTheme="minorHAnsi" w:cs="Menlo"/>
+          <w:color w:val="000000"/>
+          <w:kern w:val="0"/>
+          <w:szCs w:val="20"/>
+          <w14:ligatures w14:val="none"/>
+        </w:rPr>
+        <w:t>(</w:t>
+      </w:r>
+      <w:proofErr w:type="gramEnd"/>
+      <w:r>
+        <w:rPr>
+          <w:rFonts w:eastAsiaTheme="minorHAnsi" w:cs="Menlo"/>
+          <w:color w:val="000000"/>
+          <w:kern w:val="0"/>
+          <w:szCs w:val="20"/>
+          <w14:ligatures w14:val="none"/>
+        </w:rPr>
+        <w:t>)       “x, capitalizing nouns”</w:t>
+      </w:r>
+    </w:p>
+    <w:p>
+      <w:pPr>
+        <w:pStyle w:val="HTML"/>
+        <w:spacing w:before="120" w:after="360" w:line="384" w:lineRule="atLeast"/>
+        <w:ind w:left="800"/>
+        <w:rPr>
+          <w:rStyle w:val="HTML0"/>
+          <w:rFonts w:ascii="Menlo" w:hAnsi="Menlo" w:cs="Menlo"/>
+          <w:color w:val="000000"/>
+          <w:sz w:val="20"/>
+          <w:szCs w:val="20"/>
+        </w:rPr>
+      </w:pPr>
+      <w:proofErr w:type="spellStart"/>
+      <w:r>
+        <w:rPr>
+          <w:rStyle w:val="HTML0"/>
+          <w:rFonts w:ascii="Menlo" w:hAnsi="Menlo" w:cs="Menlo"/>
+          <w:color w:val="000000"/>
+          <w:sz w:val="20"/>
+          <w:szCs w:val="20"/>
+        </w:rPr>
+        <w:t>x.</w:t>
+      </w:r>
+      <w:proofErr w:type="gramStart"/>
+      <w:r>
+        <w:rPr>
+          <w:rStyle w:val="HTML0"/>
+          <w:rFonts w:ascii="Menlo" w:hAnsi="Menlo" w:cs="Menlo"/>
+          <w:color w:val="000000"/>
+          <w:sz w:val="20"/>
+          <w:szCs w:val="20"/>
+        </w:rPr>
+        <w:t>insert</w:t>
+      </w:r>
+      <w:proofErr w:type="spellEnd"/>
+      <w:r>
+        <w:rPr>
+          <w:rStyle w:val="HTML0"/>
+          <w:rFonts w:ascii="Menlo" w:hAnsi="Menlo" w:cs="Menlo"/>
+          <w:color w:val="000000"/>
+          <w:sz w:val="20"/>
+          <w:szCs w:val="20"/>
+        </w:rPr>
+        <w:t>(</w:t>
+      </w:r>
+      <w:proofErr w:type="gramEnd"/>
+      <w:r>
+        <w:rPr>
+          <w:rStyle w:val="HTML0"/>
+          <w:rFonts w:ascii="Menlo" w:hAnsi="Menlo" w:cs="Menlo"/>
+          <w:color w:val="000000"/>
+          <w:sz w:val="20"/>
+          <w:szCs w:val="20"/>
+        </w:rPr>
+        <w:t>y, position: z)</w:t>
+      </w:r>
+    </w:p>
+    <w:p>
+      <w:pPr>
+        <w:pStyle w:val="HTML"/>
+        <w:spacing w:before="120" w:after="360" w:line="384" w:lineRule="atLeast"/>
+        <w:ind w:left="800"/>
+        <w:rPr>
+          <w:rStyle w:val="HTML0"/>
+          <w:rFonts w:ascii="Menlo" w:hAnsi="Menlo" w:cs="Menlo"/>
+          <w:color w:val="000000"/>
+          <w:sz w:val="20"/>
+          <w:szCs w:val="20"/>
+        </w:rPr>
+      </w:pPr>
+      <w:proofErr w:type="spellStart"/>
+      <w:r>
+        <w:rPr>
+          <w:rStyle w:val="HTML0"/>
+          <w:rFonts w:ascii="Menlo" w:hAnsi="Menlo" w:cs="Menlo"/>
+          <w:color w:val="000000"/>
+          <w:sz w:val="20"/>
+          <w:szCs w:val="20"/>
+        </w:rPr>
+        <w:t>x.</w:t>
+      </w:r>
+      <w:proofErr w:type="gramStart"/>
+      <w:r>
+        <w:rPr>
+          <w:rStyle w:val="HTML0"/>
+          <w:rFonts w:ascii="Menlo" w:hAnsi="Menlo" w:cs="Menlo"/>
+          <w:color w:val="000000"/>
+          <w:sz w:val="20"/>
+          <w:szCs w:val="20"/>
+        </w:rPr>
+        <w:t>subViews</w:t>
+      </w:r>
+      <w:proofErr w:type="spellEnd"/>
+      <w:r>
+        <w:rPr>
+          <w:rStyle w:val="HTML0"/>
+          <w:rFonts w:ascii="Menlo" w:hAnsi="Menlo" w:cs="Menlo"/>
+          <w:color w:val="000000"/>
+          <w:sz w:val="20"/>
+          <w:szCs w:val="20"/>
+        </w:rPr>
+        <w:t>(</w:t>
+      </w:r>
+      <w:proofErr w:type="gramEnd"/>
+      <w:r>
+        <w:rPr>
+          <w:rStyle w:val="HTML0"/>
+          <w:rFonts w:ascii="Menlo" w:hAnsi="Menlo" w:cs="Menlo"/>
+          <w:color w:val="000000"/>
+          <w:sz w:val="20"/>
+          <w:szCs w:val="20"/>
+        </w:rPr>
+        <w:t>color: y)</w:t>
+      </w:r>
+    </w:p>
+    <w:p>
+      <w:pPr>
+        <w:pStyle w:val="HTML"/>
+        <w:spacing w:before="120" w:after="360" w:line="384" w:lineRule="atLeast"/>
+        <w:ind w:left="800"/>
+        <w:rPr>
+          <w:rFonts w:ascii="Menlo" w:hAnsi="Menlo" w:cs="Menlo"/>
+          <w:color w:val="000000"/>
+          <w:sz w:val="20"/>
+          <w:szCs w:val="20"/>
+        </w:rPr>
+      </w:pPr>
+      <w:proofErr w:type="spellStart"/>
+      <w:r>
+        <w:rPr>
+          <w:rStyle w:val="HTML0"/>
+          <w:rFonts w:ascii="Menlo" w:hAnsi="Menlo" w:cs="Menlo"/>
+          <w:color w:val="000000"/>
+          <w:sz w:val="20"/>
+          <w:szCs w:val="20"/>
+        </w:rPr>
+        <w:t>x.</w:t>
+      </w:r>
+      <w:proofErr w:type="gramStart"/>
+      <w:r>
+        <w:rPr>
+          <w:rStyle w:val="HTML0"/>
+          <w:rFonts w:ascii="Menlo" w:hAnsi="Menlo" w:cs="Menlo"/>
+          <w:color w:val="000000"/>
+          <w:sz w:val="20"/>
+          <w:szCs w:val="20"/>
+        </w:rPr>
+        <w:t>nounCapitalize</w:t>
+      </w:r>
+      <w:proofErr w:type="spellEnd"/>
+      <w:r>
+        <w:rPr>
+          <w:rStyle w:val="HTML0"/>
+          <w:rFonts w:ascii="Menlo" w:hAnsi="Menlo" w:cs="Menlo"/>
+          <w:color w:val="000000"/>
+          <w:sz w:val="20"/>
+          <w:szCs w:val="20"/>
+        </w:rPr>
+        <w:t>(</w:t>
+      </w:r>
+      <w:proofErr w:type="gramEnd"/>
+      <w:r>
+        <w:rPr>
+          <w:rStyle w:val="HTML0"/>
+          <w:rFonts w:ascii="Menlo" w:hAnsi="Menlo" w:cs="Menlo"/>
+          <w:color w:val="000000"/>
+          <w:sz w:val="20"/>
+          <w:szCs w:val="20"/>
+        </w:rPr>
+        <w:t>)</w:t>
+      </w:r>
+    </w:p>
+    <w:p>
+      <w:r>
+        <w:rPr>
+          <w:rFonts w:hint="eastAsia"/>
+        </w:rPr>
+        <w:t xml:space="preserve">위 세 줄은 </w:t>
+      </w:r>
+      <w:r>
+        <w:rPr>
+          <w:rFonts w:hint="eastAsia"/>
+        </w:rPr>
+        <w:t xml:space="preserve">레이블에 </w:t>
+      </w:r>
+      <w:r>
+        <w:rPr>
+          <w:rFonts w:hint="eastAsia"/>
+        </w:rPr>
+        <w:t>문법적</w:t>
+      </w:r>
+      <w:r>
+        <w:rPr>
+          <w:rFonts w:hint="eastAsia"/>
+        </w:rPr>
+        <w:t xml:space="preserve"> 맥락이 반영됐고</w:t>
+      </w:r>
+      <w:r>
+        <w:rPr>
+          <w:rFonts w:hint="eastAsia"/>
+        </w:rPr>
+        <w:t xml:space="preserve"> 아래 세 줄은 문법적 맥락</w:t>
+      </w:r>
+      <w:r>
+        <w:rPr>
+          <w:rFonts w:hint="eastAsia"/>
+        </w:rPr>
+        <w:t xml:space="preserve"> 없이</w:t>
+      </w:r>
+      <w:r>
+        <w:rPr>
+          <w:rFonts w:hint="eastAsia"/>
+        </w:rPr>
+        <w:t xml:space="preserve"> 명사</w:t>
+      </w:r>
+      <w:r>
+        <w:rPr>
+          <w:rFonts w:hint="eastAsia"/>
+        </w:rPr>
+        <w:t>가</w:t>
+      </w:r>
+      <w:r>
+        <w:rPr>
+          <w:rFonts w:hint="eastAsia"/>
+        </w:rPr>
+        <w:t xml:space="preserve"> </w:t>
+      </w:r>
+      <w:r>
+        <w:rPr>
+          <w:rFonts w:hint="eastAsia"/>
+        </w:rPr>
+        <w:t>쓰였</w:t>
+      </w:r>
+      <w:r>
+        <w:rPr>
+          <w:rFonts w:hint="eastAsia"/>
+        </w:rPr>
+        <w:t>다.</w:t>
+      </w:r>
+      <w:r>
+        <w:t xml:space="preserve"> </w:t>
+      </w:r>
+      <w:proofErr w:type="spellStart"/>
+      <w:r>
+        <w:rPr>
+          <w:rFonts w:hint="eastAsia"/>
+        </w:rPr>
+        <w:t>스위프트에서는</w:t>
+      </w:r>
+      <w:proofErr w:type="spellEnd"/>
+      <w:r>
+        <w:rPr>
+          <w:rFonts w:hint="eastAsia"/>
+        </w:rPr>
+        <w:t xml:space="preserve"> 영어의 문법적 맥락을 고려하는 </w:t>
+      </w:r>
+      <w:r>
+        <w:rPr>
+          <w:rFonts w:hint="eastAsia"/>
+        </w:rPr>
+        <w:t>전자의 방식이</w:t>
+      </w:r>
+      <w:r>
+        <w:rPr>
+          <w:rFonts w:hint="eastAsia"/>
+        </w:rPr>
+        <w:t xml:space="preserve"> 더 좋은 방식이다.</w:t>
       </w:r>
     </w:p>
     <w:p>
@@ -1239,12 +2115,6 @@
   <w:style w:type="paragraph" w:default="1" w:styleId="a">
     <w:name w:val="Normal"/>
     <w:qFormat/>
-    <w:pPr>
-      <w:widowControl w:val="0"/>
-      <w:wordWrap w:val="0"/>
-      <w:autoSpaceDE w:val="0"/>
-      <w:autoSpaceDN w:val="0"/>
-    </w:pPr>
   </w:style>
   <w:style w:type="character" w:default="1" w:styleId="a0">
     <w:name w:val="Default Paragraph Font"/>
@@ -1282,6 +2152,74 @@
     <w:pPr>
       <w:ind w:leftChars="400" w:left="800"/>
     </w:pPr>
+  </w:style>
+  <w:style w:type="paragraph" w:styleId="HTML">
+    <w:name w:val="HTML Preformatted"/>
+    <w:basedOn w:val="a"/>
+    <w:link w:val="HTMLChar"/>
+    <w:uiPriority w:val="99"/>
+    <w:semiHidden/>
+    <w:unhideWhenUsed/>
+    <w:rsid w:val="00C031EE"/>
+    <w:pPr>
+      <w:tabs>
+        <w:tab w:val="left" w:pos="916"/>
+        <w:tab w:val="left" w:pos="1832"/>
+        <w:tab w:val="left" w:pos="2748"/>
+        <w:tab w:val="left" w:pos="3664"/>
+        <w:tab w:val="left" w:pos="4580"/>
+        <w:tab w:val="left" w:pos="5496"/>
+        <w:tab w:val="left" w:pos="6412"/>
+        <w:tab w:val="left" w:pos="7328"/>
+        <w:tab w:val="left" w:pos="8244"/>
+        <w:tab w:val="left" w:pos="9160"/>
+        <w:tab w:val="left" w:pos="10076"/>
+        <w:tab w:val="left" w:pos="10992"/>
+        <w:tab w:val="left" w:pos="11908"/>
+        <w:tab w:val="left" w:pos="12824"/>
+        <w:tab w:val="left" w:pos="13740"/>
+        <w:tab w:val="left" w:pos="14656"/>
+      </w:tabs>
+      <w:jc w:val="left"/>
+    </w:pPr>
+    <w:rPr>
+      <w:rFonts w:ascii="굴림체" w:eastAsia="굴림체" w:hAnsi="굴림체" w:cs="굴림체"/>
+      <w:kern w:val="0"/>
+      <w:sz w:val="24"/>
+      <w14:ligatures w14:val="none"/>
+    </w:rPr>
+  </w:style>
+  <w:style w:type="character" w:customStyle="1" w:styleId="HTMLChar">
+    <w:name w:val="미리 서식이 지정된 HTML Char"/>
+    <w:basedOn w:val="a0"/>
+    <w:link w:val="HTML"/>
+    <w:uiPriority w:val="99"/>
+    <w:semiHidden/>
+    <w:rsid w:val="00C031EE"/>
+    <w:rPr>
+      <w:rFonts w:ascii="굴림체" w:eastAsia="굴림체" w:hAnsi="굴림체" w:cs="굴림체"/>
+      <w:kern w:val="0"/>
+      <w:sz w:val="24"/>
+      <w14:ligatures w14:val="none"/>
+    </w:rPr>
+  </w:style>
+  <w:style w:type="character" w:styleId="HTML0">
+    <w:name w:val="HTML Code"/>
+    <w:basedOn w:val="a0"/>
+    <w:uiPriority w:val="99"/>
+    <w:semiHidden/>
+    <w:unhideWhenUsed/>
+    <w:rsid w:val="00C031EE"/>
+    <w:rPr>
+      <w:rFonts w:ascii="굴림체" w:eastAsia="굴림체" w:hAnsi="굴림체" w:cs="굴림체"/>
+      <w:sz w:val="24"/>
+      <w:szCs w:val="24"/>
+    </w:rPr>
+  </w:style>
+  <w:style w:type="character" w:customStyle="1" w:styleId="commentary">
+    <w:name w:val="commentary"/>
+    <w:basedOn w:val="a0"/>
+    <w:rsid w:val="00C031EE"/>
   </w:style>
 </w:styles>
 </file>

</xml_diff>